<commit_message>
add jest on dependence pattern
</commit_message>
<xml_diff>
--- a/6651549-KiềuQuốcHiếu-DesignPattern.docx
+++ b/6651549-KiềuQuốcHiếu-DesignPattern.docx
@@ -20,7 +20,7 @@
           <w:kern w:val="2"/>
           <w:sz w:val="32"/>
           <w:szCs w:val="32"/>
-          <w:lang w:val="en-US" w:eastAsia="zh-CN" w:bidi="hi-IN"/>
+          <w:lang w:eastAsia="zh-CN" w:bidi="hi-IN"/>
         </w:rPr>
         <w:t>Design pattern</w:t>
       </w:r>
@@ -69,7 +69,7 @@
           <w:kern w:val="2"/>
           <w:sz w:val="32"/>
           <w:szCs w:val="32"/>
-          <w:lang w:val="en-US" w:eastAsia="zh-CN" w:bidi="hi-IN"/>
+          <w:lang w:eastAsia="zh-CN" w:bidi="hi-IN"/>
         </w:rPr>
         <w:t>1.Dependency injection pattern</w:t>
       </w:r>
@@ -92,7 +92,7 @@
           <w:kern w:val="2"/>
           <w:sz w:val="32"/>
           <w:szCs w:val="32"/>
-          <w:lang w:val="en-US" w:eastAsia="zh-CN" w:bidi="hi-IN"/>
+          <w:lang w:eastAsia="zh-CN" w:bidi="hi-IN"/>
         </w:rPr>
         <w:t>- Dependency Injection(DI) là một mẫu thiết kế phần mềm được sử dụng trong lập trình hướng đối tượng để giảm sự phụ thuộc giữa các thành phần của ứng dụng</w:t>
       </w:r>
@@ -115,7 +115,7 @@
           <w:kern w:val="2"/>
           <w:sz w:val="32"/>
           <w:szCs w:val="32"/>
-          <w:lang w:val="en-US" w:eastAsia="zh-CN" w:bidi="hi-IN"/>
+          <w:lang w:eastAsia="zh-CN" w:bidi="hi-IN"/>
         </w:rPr>
         <w:t>- Nó được xây dựng dựa trên nguyên tắc Dependency inversion</w:t>
       </w:r>
@@ -138,31 +138,9 @@
           <w:kern w:val="2"/>
           <w:sz w:val="32"/>
           <w:szCs w:val="32"/>
-          <w:lang w:val="en-US" w:eastAsia="zh-CN" w:bidi="hi-IN"/>
-        </w:rPr>
-        <w:t>-</w:t>
-      </w:r>
-      <w:r>
-        <w:rPr>
-          <w:rFonts w:eastAsia="Noto Serif CJK SC" w:cs="Lohit Devanagari"/>
-          <w:color w:val="auto"/>
-          <w:kern w:val="2"/>
-          <w:sz w:val="32"/>
-          <w:szCs w:val="32"/>
-          <w:lang w:val="en-US" w:eastAsia="zh-CN" w:bidi="hi-IN"/>
-        </w:rPr>
-        <w:t>N</w:t>
-      </w:r>
-      <w:r>
-        <w:rPr>
-          <w:rFonts w:eastAsia="Noto Serif CJK SC" w:cs="Lohit Devanagari"/>
-          <w:color w:val="auto"/>
-          <w:kern w:val="2"/>
-          <w:sz w:val="32"/>
-          <w:szCs w:val="32"/>
-          <w:lang w:val="en-US" w:eastAsia="zh-CN" w:bidi="hi-IN"/>
-        </w:rPr>
-        <w:t>ó giúp chúng ta có thể linh hoạt thay đổi các phụ thuộc mà không cần phải tạo ra đối tượng mới</w:t>
+          <w:lang w:eastAsia="zh-CN" w:bidi="hi-IN"/>
+        </w:rPr>
+        <w:t>-Nó giúp chúng ta có thể linh hoạt thay đổi các phụ thuộc mà không cần phải tạo ra đối tượng mới</w:t>
       </w:r>
     </w:p>
     <w:p>
@@ -183,7 +161,7 @@
           <w:kern w:val="2"/>
           <w:sz w:val="32"/>
           <w:szCs w:val="32"/>
-          <w:lang w:val="en-US" w:eastAsia="zh-CN" w:bidi="hi-IN"/>
+          <w:lang w:eastAsia="zh-CN" w:bidi="hi-IN"/>
         </w:rPr>
         <w:t>-Có 3 cách để triển khai DI được sử dụng là:</w:t>
       </w:r>
@@ -206,7 +184,7 @@
           <w:kern w:val="2"/>
           <w:sz w:val="32"/>
           <w:szCs w:val="32"/>
-          <w:lang w:val="en-US" w:eastAsia="zh-CN" w:bidi="hi-IN"/>
+          <w:lang w:eastAsia="zh-CN" w:bidi="hi-IN"/>
         </w:rPr>
         <w:t>+ Thứ nhất: Constructor Injection các phụ thuộc của một đối tượng được chuyển vào thông qua hàm khởi tạo của nó thay vì được tạo ra hoặc truy cập trực tiếp từ bên trong đối tượng đó</w:t>
       </w:r>
@@ -229,7 +207,7 @@
           <w:kern w:val="2"/>
           <w:sz w:val="32"/>
           <w:szCs w:val="32"/>
-          <w:lang w:val="en-US" w:eastAsia="zh-CN" w:bidi="hi-IN"/>
+          <w:lang w:eastAsia="zh-CN" w:bidi="hi-IN"/>
         </w:rPr>
         <w:t>V</w:t>
       </w:r>
@@ -287,7 +265,7 @@
           <w:kern w:val="2"/>
           <w:sz w:val="32"/>
           <w:szCs w:val="32"/>
-          <w:lang w:val="en-US" w:eastAsia="zh-CN" w:bidi="hi-IN"/>
+          <w:lang w:eastAsia="zh-CN" w:bidi="hi-IN"/>
         </w:rPr>
         <w:t xml:space="preserve">D: Một ứng dụng web ta có thể triển khai trong các trường hợp </w:t>
       </w:r>
@@ -313,7 +291,7 @@
           <w:kern w:val="2"/>
           <w:sz w:val="32"/>
           <w:szCs w:val="32"/>
-          <w:lang w:val="en-US" w:eastAsia="zh-CN" w:bidi="hi-IN"/>
+          <w:lang w:eastAsia="zh-CN" w:bidi="hi-IN"/>
         </w:rPr>
         <w:t>như ví dụ này chúng ta đã tạo ra constructor UserService với chức năng kết nối đến database với phụ thuộc dbconnection. Việc sử dụng constructor injection chúng ta đã truyền dbconnection như 1 tham số của UserService.</w:t>
       </w:r>
@@ -441,7 +419,7 @@
           <w:kern w:val="2"/>
           <w:sz w:val="32"/>
           <w:szCs w:val="32"/>
-          <w:lang w:val="en-US" w:eastAsia="zh-CN" w:bidi="hi-IN"/>
+          <w:lang w:eastAsia="zh-CN" w:bidi="hi-IN"/>
         </w:rPr>
         <w:t>+ Thứ 2: Setter Injection: các phụ thuộc của một đối tượng được chuyển vào thông qua các phương thức setter thay vì thông qua hàm khởi tạo.</w:t>
       </w:r>
@@ -532,7 +510,7 @@
           <w:kern w:val="2"/>
           <w:sz w:val="32"/>
           <w:szCs w:val="32"/>
-          <w:lang w:val="en-US" w:eastAsia="zh-CN" w:bidi="hi-IN"/>
+          <w:lang w:eastAsia="zh-CN" w:bidi="hi-IN"/>
         </w:rPr>
         <w:t xml:space="preserve">Trong đoạn mã trên, chúng ta có một lớp </w:t>
       </w:r>
@@ -543,7 +521,7 @@
           <w:kern w:val="2"/>
           <w:sz w:val="32"/>
           <w:szCs w:val="32"/>
-          <w:lang w:val="en-US" w:eastAsia="zh-CN" w:bidi="hi-IN"/>
+          <w:lang w:eastAsia="zh-CN" w:bidi="hi-IN"/>
         </w:rPr>
         <w:t>UserService</w:t>
       </w:r>
@@ -554,7 +532,7 @@
           <w:kern w:val="2"/>
           <w:sz w:val="32"/>
           <w:szCs w:val="32"/>
-          <w:lang w:val="en-US" w:eastAsia="zh-CN" w:bidi="hi-IN"/>
+          <w:lang w:eastAsia="zh-CN" w:bidi="hi-IN"/>
         </w:rPr>
         <w:t xml:space="preserve"> đòi hỏi một phụ thuộc là </w:t>
       </w:r>
@@ -565,7 +543,7 @@
           <w:kern w:val="2"/>
           <w:sz w:val="32"/>
           <w:szCs w:val="32"/>
-          <w:lang w:val="en-US" w:eastAsia="zh-CN" w:bidi="hi-IN"/>
+          <w:lang w:eastAsia="zh-CN" w:bidi="hi-IN"/>
         </w:rPr>
         <w:t>dbConnection</w:t>
       </w:r>
@@ -576,7 +554,7 @@
           <w:kern w:val="2"/>
           <w:sz w:val="32"/>
           <w:szCs w:val="32"/>
-          <w:lang w:val="en-US" w:eastAsia="zh-CN" w:bidi="hi-IN"/>
+          <w:lang w:eastAsia="zh-CN" w:bidi="hi-IN"/>
         </w:rPr>
         <w:t xml:space="preserve">. Trong tình huống này, chúng ta sử dụng phương thức </w:t>
       </w:r>
@@ -587,7 +565,7 @@
           <w:kern w:val="2"/>
           <w:sz w:val="32"/>
           <w:szCs w:val="32"/>
-          <w:lang w:val="en-US" w:eastAsia="zh-CN" w:bidi="hi-IN"/>
+          <w:lang w:eastAsia="zh-CN" w:bidi="hi-IN"/>
         </w:rPr>
         <w:t>set</w:t>
       </w:r>
@@ -598,7 +576,7 @@
           <w:kern w:val="2"/>
           <w:sz w:val="32"/>
           <w:szCs w:val="32"/>
-          <w:lang w:val="en-US" w:eastAsia="zh-CN" w:bidi="hi-IN"/>
+          <w:lang w:eastAsia="zh-CN" w:bidi="hi-IN"/>
         </w:rPr>
         <w:t xml:space="preserve"> của thuộc tính </w:t>
       </w:r>
@@ -609,7 +587,7 @@
           <w:kern w:val="2"/>
           <w:sz w:val="32"/>
           <w:szCs w:val="32"/>
-          <w:lang w:val="en-US" w:eastAsia="zh-CN" w:bidi="hi-IN"/>
+          <w:lang w:eastAsia="zh-CN" w:bidi="hi-IN"/>
         </w:rPr>
         <w:t>dbConnection</w:t>
       </w:r>
@@ -620,7 +598,7 @@
           <w:kern w:val="2"/>
           <w:sz w:val="32"/>
           <w:szCs w:val="32"/>
-          <w:lang w:val="en-US" w:eastAsia="zh-CN" w:bidi="hi-IN"/>
+          <w:lang w:eastAsia="zh-CN" w:bidi="hi-IN"/>
         </w:rPr>
         <w:t xml:space="preserve"> để truyền phụ thuộc.</w:t>
       </w:r>
@@ -719,7 +697,7 @@
           <w:kern w:val="2"/>
           <w:sz w:val="32"/>
           <w:szCs w:val="32"/>
-          <w:lang w:val="en-US" w:eastAsia="zh-CN" w:bidi="hi-IN"/>
+          <w:lang w:eastAsia="zh-CN" w:bidi="hi-IN"/>
         </w:rPr>
         <w:t xml:space="preserve"> </w:t>
       </w:r>
@@ -824,7 +802,7 @@
           <w:kern w:val="2"/>
           <w:sz w:val="32"/>
           <w:szCs w:val="32"/>
-          <w:lang w:val="en-US" w:eastAsia="zh-CN" w:bidi="hi-IN"/>
+          <w:lang w:eastAsia="zh-CN" w:bidi="hi-IN"/>
         </w:rPr>
         <w:t>.</w:t>
       </w:r>
@@ -844,7 +822,7 @@
           <w:kern w:val="2"/>
           <w:sz w:val="32"/>
           <w:szCs w:val="32"/>
-          <w:lang w:val="en-US" w:eastAsia="zh-CN" w:bidi="hi-IN"/>
+          <w:lang w:eastAsia="zh-CN" w:bidi="hi-IN"/>
         </w:rPr>
         <w:t>+ Thứ 3: Interface Injection: các phụ thuộc của một đối tượng được chuyển vào thông qua các phương thức interface thay vì thông qua hàm khởi tạo hoặc phương thức setter.</w:t>
       </w:r>
@@ -1169,7 +1147,7 @@
           <w:kern w:val="2"/>
           <w:sz w:val="32"/>
           <w:szCs w:val="32"/>
-          <w:lang w:val="en-US" w:eastAsia="zh-CN" w:bidi="hi-IN"/>
+          <w:lang w:eastAsia="zh-CN" w:bidi="hi-IN"/>
         </w:rPr>
         <w:t xml:space="preserve">Trong đoạn mã trên, chúng ta có một interface </w:t>
       </w:r>
@@ -1180,7 +1158,7 @@
           <w:kern w:val="2"/>
           <w:sz w:val="32"/>
           <w:szCs w:val="32"/>
-          <w:lang w:val="en-US" w:eastAsia="zh-CN" w:bidi="hi-IN"/>
+          <w:lang w:eastAsia="zh-CN" w:bidi="hi-IN"/>
         </w:rPr>
         <w:t>UserInterface</w:t>
       </w:r>
@@ -1191,7 +1169,7 @@
           <w:kern w:val="2"/>
           <w:sz w:val="32"/>
           <w:szCs w:val="32"/>
-          <w:lang w:val="en-US" w:eastAsia="zh-CN" w:bidi="hi-IN"/>
+          <w:lang w:eastAsia="zh-CN" w:bidi="hi-IN"/>
         </w:rPr>
         <w:t xml:space="preserve"> đòi hỏi một phụ thuộc là </w:t>
       </w:r>
@@ -1202,7 +1180,7 @@
           <w:kern w:val="2"/>
           <w:sz w:val="32"/>
           <w:szCs w:val="32"/>
-          <w:lang w:val="en-US" w:eastAsia="zh-CN" w:bidi="hi-IN"/>
+          <w:lang w:eastAsia="zh-CN" w:bidi="hi-IN"/>
         </w:rPr>
         <w:t>dbConnection</w:t>
       </w:r>
@@ -1213,7 +1191,7 @@
           <w:kern w:val="2"/>
           <w:sz w:val="32"/>
           <w:szCs w:val="32"/>
-          <w:lang w:val="en-US" w:eastAsia="zh-CN" w:bidi="hi-IN"/>
+          <w:lang w:eastAsia="zh-CN" w:bidi="hi-IN"/>
         </w:rPr>
         <w:t xml:space="preserve"> để tạo người dùng trong cơ sở dữ liệu. Ở đây, chúng ta đang sử dụng interface injection để truyền phụ thuộc cho </w:t>
       </w:r>
@@ -1224,7 +1202,7 @@
           <w:kern w:val="2"/>
           <w:sz w:val="32"/>
           <w:szCs w:val="32"/>
-          <w:lang w:val="en-US" w:eastAsia="zh-CN" w:bidi="hi-IN"/>
+          <w:lang w:eastAsia="zh-CN" w:bidi="hi-IN"/>
         </w:rPr>
         <w:t>UserInterface</w:t>
       </w:r>
@@ -1235,7 +1213,7 @@
           <w:kern w:val="2"/>
           <w:sz w:val="32"/>
           <w:szCs w:val="32"/>
-          <w:lang w:val="en-US" w:eastAsia="zh-CN" w:bidi="hi-IN"/>
+          <w:lang w:eastAsia="zh-CN" w:bidi="hi-IN"/>
         </w:rPr>
         <w:t>.</w:t>
       </w:r>
@@ -1370,12 +1348,326 @@
       </w:pPr>
       <w:r>
         <w:rPr>
-          <w:rFonts w:eastAsia="Noto Serif CJK SC" w:cs="Lohit Devanagari"/>
-          <w:color w:val="auto"/>
-          <w:kern w:val="2"/>
-          <w:sz w:val="32"/>
-          <w:szCs w:val="32"/>
-          <w:lang w:val="en-US" w:eastAsia="zh-CN" w:bidi="hi-IN"/>
+          <w:sz w:val="32"/>
+          <w:szCs w:val="32"/>
+        </w:rPr>
+        <w:t xml:space="preserve"> </w:t>
+      </w:r>
+      <w:r>
+        <w:rPr>
+          <w:rFonts w:eastAsia="Noto Serif CJK SC" w:cs="Lohit Devanagari"/>
+          <w:color w:val="auto"/>
+          <w:kern w:val="2"/>
+          <w:sz w:val="32"/>
+          <w:szCs w:val="32"/>
+          <w:lang w:val="en-US" w:eastAsia="zh-CN" w:bidi="hi-IN"/>
+        </w:rPr>
+        <w:drawing>
+          <wp:anchor behindDoc="0" distT="0" distB="0" distL="0" distR="0" simplePos="0" locked="0" layoutInCell="0" allowOverlap="1" relativeHeight="14">
+            <wp:simplePos x="0" y="0"/>
+            <wp:positionH relativeFrom="column">
+              <wp:posOffset>758190</wp:posOffset>
+            </wp:positionH>
+            <wp:positionV relativeFrom="paragraph">
+              <wp:posOffset>899160</wp:posOffset>
+            </wp:positionV>
+            <wp:extent cx="4998720" cy="4218305"/>
+            <wp:effectExtent l="0" t="0" r="0" b="0"/>
+            <wp:wrapSquare wrapText="largest"/>
+            <wp:docPr id="4" name="Image13" descr=""/>
+            <wp:cNvGraphicFramePr>
+              <a:graphicFrameLocks xmlns:a="http://schemas.openxmlformats.org/drawingml/2006/main" noChangeAspect="1"/>
+            </wp:cNvGraphicFramePr>
+            <a:graphic xmlns:a="http://schemas.openxmlformats.org/drawingml/2006/main">
+              <a:graphicData uri="http://schemas.openxmlformats.org/drawingml/2006/picture">
+                <pic:pic xmlns:pic="http://schemas.openxmlformats.org/drawingml/2006/picture">
+                  <pic:nvPicPr>
+                    <pic:cNvPr id="4" name="Image13" descr=""/>
+                    <pic:cNvPicPr>
+                      <a:picLocks noChangeAspect="1" noChangeArrowheads="1"/>
+                    </pic:cNvPicPr>
+                  </pic:nvPicPr>
+                  <pic:blipFill>
+                    <a:blip r:embed="rId5"/>
+                    <a:stretch>
+                      <a:fillRect/>
+                    </a:stretch>
+                  </pic:blipFill>
+                  <pic:spPr bwMode="auto">
+                    <a:xfrm>
+                      <a:off x="0" y="0"/>
+                      <a:ext cx="4998720" cy="4218305"/>
+                    </a:xfrm>
+                    <a:prstGeom prst="rect">
+                      <a:avLst/>
+                    </a:prstGeom>
+                  </pic:spPr>
+                </pic:pic>
+              </a:graphicData>
+            </a:graphic>
+          </wp:anchor>
+        </w:drawing>
+      </w:r>
+      <w:r>
+        <w:rPr>
+          <w:rFonts w:eastAsia="Noto Serif CJK SC" w:cs="Lohit Devanagari"/>
+          <w:color w:val="auto"/>
+          <w:kern w:val="2"/>
+          <w:sz w:val="32"/>
+          <w:szCs w:val="32"/>
+          <w:lang w:val="en-US" w:eastAsia="zh-CN" w:bidi="hi-IN"/>
+        </w:rPr>
+        <w:t>-Không chỉ có vậy việc sử dụng DI còn giúp chúng ta có thể dễ dàng triển khai mock để có thể test chương trình như ví dụ trên ta có thể test các kết nối đến database và hàm createUser() để xem việc tạo các đối tượng mới có lỗi không</w:t>
+      </w:r>
+    </w:p>
+    <w:p>
+      <w:pPr>
+        <w:pStyle w:val="TextBody"/>
+        <w:rPr>
+          <w:sz w:val="32"/>
+          <w:szCs w:val="32"/>
+        </w:rPr>
+      </w:pPr>
+      <w:r>
+        <w:rPr/>
+      </w:r>
+    </w:p>
+    <w:p>
+      <w:pPr>
+        <w:pStyle w:val="TextBody"/>
+        <w:rPr>
+          <w:sz w:val="32"/>
+          <w:szCs w:val="32"/>
+        </w:rPr>
+      </w:pPr>
+      <w:r>
+        <w:rPr/>
+      </w:r>
+    </w:p>
+    <w:p>
+      <w:pPr>
+        <w:pStyle w:val="TextBody"/>
+        <w:rPr>
+          <w:sz w:val="32"/>
+          <w:szCs w:val="32"/>
+        </w:rPr>
+      </w:pPr>
+      <w:r>
+        <w:rPr/>
+      </w:r>
+    </w:p>
+    <w:p>
+      <w:pPr>
+        <w:pStyle w:val="TextBody"/>
+        <w:rPr>
+          <w:sz w:val="32"/>
+          <w:szCs w:val="32"/>
+        </w:rPr>
+      </w:pPr>
+      <w:r>
+        <w:rPr/>
+      </w:r>
+    </w:p>
+    <w:p>
+      <w:pPr>
+        <w:pStyle w:val="TextBody"/>
+        <w:rPr>
+          <w:sz w:val="32"/>
+          <w:szCs w:val="32"/>
+        </w:rPr>
+      </w:pPr>
+      <w:r>
+        <w:rPr/>
+      </w:r>
+    </w:p>
+    <w:p>
+      <w:pPr>
+        <w:pStyle w:val="TextBody"/>
+        <w:rPr>
+          <w:sz w:val="32"/>
+          <w:szCs w:val="32"/>
+        </w:rPr>
+      </w:pPr>
+      <w:r>
+        <w:rPr/>
+      </w:r>
+    </w:p>
+    <w:p>
+      <w:pPr>
+        <w:pStyle w:val="TextBody"/>
+        <w:rPr>
+          <w:sz w:val="32"/>
+          <w:szCs w:val="32"/>
+        </w:rPr>
+      </w:pPr>
+      <w:r>
+        <w:rPr/>
+      </w:r>
+    </w:p>
+    <w:p>
+      <w:pPr>
+        <w:pStyle w:val="TextBody"/>
+        <w:rPr>
+          <w:sz w:val="32"/>
+          <w:szCs w:val="32"/>
+        </w:rPr>
+      </w:pPr>
+      <w:r>
+        <w:rPr/>
+      </w:r>
+    </w:p>
+    <w:p>
+      <w:pPr>
+        <w:pStyle w:val="TextBody"/>
+        <w:rPr>
+          <w:sz w:val="32"/>
+          <w:szCs w:val="32"/>
+        </w:rPr>
+      </w:pPr>
+      <w:r>
+        <w:rPr/>
+      </w:r>
+    </w:p>
+    <w:p>
+      <w:pPr>
+        <w:pStyle w:val="TextBody"/>
+        <w:rPr>
+          <w:sz w:val="32"/>
+          <w:szCs w:val="32"/>
+        </w:rPr>
+      </w:pPr>
+      <w:r>
+        <w:rPr/>
+      </w:r>
+    </w:p>
+    <w:p>
+      <w:pPr>
+        <w:pStyle w:val="TextBody"/>
+        <w:rPr>
+          <w:sz w:val="32"/>
+          <w:szCs w:val="32"/>
+        </w:rPr>
+      </w:pPr>
+      <w:r>
+        <w:rPr/>
+      </w:r>
+    </w:p>
+    <w:p>
+      <w:pPr>
+        <w:pStyle w:val="TextBody"/>
+        <w:rPr>
+          <w:sz w:val="32"/>
+          <w:szCs w:val="32"/>
+        </w:rPr>
+      </w:pPr>
+      <w:r>
+        <w:rPr/>
+      </w:r>
+    </w:p>
+    <w:p>
+      <w:pPr>
+        <w:pStyle w:val="TextBody"/>
+        <w:rPr>
+          <w:sz w:val="32"/>
+          <w:szCs w:val="32"/>
+        </w:rPr>
+      </w:pPr>
+      <w:r>
+        <w:rPr/>
+      </w:r>
+    </w:p>
+    <w:p>
+      <w:pPr>
+        <w:pStyle w:val="TextBody"/>
+        <w:rPr>
+          <w:sz w:val="32"/>
+          <w:szCs w:val="32"/>
+        </w:rPr>
+      </w:pPr>
+      <w:r>
+        <w:rPr>
+          <w:rFonts w:eastAsia="Noto Serif CJK SC" w:cs="Lohit Devanagari"/>
+          <w:color w:val="auto"/>
+          <w:kern w:val="2"/>
+          <w:sz w:val="32"/>
+          <w:szCs w:val="32"/>
+          <w:lang w:val="en-US" w:eastAsia="zh-CN" w:bidi="hi-IN"/>
+        </w:rPr>
+        <w:t xml:space="preserve">-Sau khi cài đặt thư viện jest chúng ta có thể chạy lệnh npm test để kiểm tra xem việc tạo một đối tượng có thành công hay không nếu thành công đối tượng trả về </w:t>
+      </w:r>
+      <w:r>
+        <w:rPr>
+          <w:rFonts w:eastAsia="Noto Serif CJK SC" w:cs="Lohit Devanagari"/>
+          <w:color w:val="auto"/>
+          <w:kern w:val="2"/>
+          <w:sz w:val="32"/>
+          <w:szCs w:val="32"/>
+          <w:lang w:val="en-US" w:eastAsia="zh-CN" w:bidi="hi-IN"/>
+        </w:rPr>
+        <w:t>true</w:t>
+      </w:r>
+      <w:r>
+        <w:rPr>
+          <w:rFonts w:eastAsia="Noto Serif CJK SC" w:cs="Lohit Devanagari"/>
+          <w:color w:val="auto"/>
+          <w:kern w:val="2"/>
+          <w:sz w:val="32"/>
+          <w:szCs w:val="32"/>
+          <w:lang w:val="en-US" w:eastAsia="zh-CN" w:bidi="hi-IN"/>
+        </w:rPr>
+        <w:t xml:space="preserve"> </w:t>
+      </w:r>
+      <w:r>
+        <w:rPr>
+          <w:rFonts w:eastAsia="Noto Serif CJK SC" w:cs="Lohit Devanagari"/>
+          <w:color w:val="auto"/>
+          <w:kern w:val="2"/>
+          <w:sz w:val="32"/>
+          <w:szCs w:val="32"/>
+          <w:lang w:val="en-US" w:eastAsia="zh-CN" w:bidi="hi-IN"/>
+        </w:rPr>
+        <w:t>nếu sau khi tạo đối tượng kết quả trả về là true</w:t>
+      </w:r>
+      <w:r>
+        <w:rPr>
+          <w:rFonts w:eastAsia="Noto Serif CJK SC" w:cs="Lohit Devanagari"/>
+          <w:color w:val="auto"/>
+          <w:kern w:val="2"/>
+          <w:sz w:val="32"/>
+          <w:szCs w:val="32"/>
+          <w:lang w:val="en-US" w:eastAsia="zh-CN" w:bidi="hi-IN"/>
+        </w:rPr>
+        <w:t xml:space="preserve"> thì thành công nếu không sẽ báo lỗi</w:t>
+      </w:r>
+    </w:p>
+    <w:p>
+      <w:pPr>
+        <w:pStyle w:val="TextBody"/>
+        <w:rPr>
+          <w:sz w:val="32"/>
+          <w:szCs w:val="32"/>
+        </w:rPr>
+      </w:pPr>
+      <w:r>
+        <w:rPr/>
+      </w:r>
+    </w:p>
+    <w:p>
+      <w:pPr>
+        <w:pStyle w:val="TextBody"/>
+        <w:rPr>
+          <w:sz w:val="32"/>
+          <w:szCs w:val="32"/>
+        </w:rPr>
+      </w:pPr>
+      <w:r>
+        <w:rPr>
+          <w:rFonts w:eastAsia="Noto Serif CJK SC" w:cs="Lohit Devanagari"/>
+          <w:color w:val="auto"/>
+          <w:kern w:val="2"/>
+          <w:sz w:val="32"/>
+          <w:szCs w:val="32"/>
+          <w:lang w:eastAsia="zh-CN" w:bidi="hi-IN"/>
         </w:rPr>
         <w:t>2.Observer pattern</w:t>
       </w:r>
@@ -1395,20 +1687,9 @@
           <w:kern w:val="2"/>
           <w:sz w:val="32"/>
           <w:szCs w:val="32"/>
-          <w:lang w:val="en-US" w:eastAsia="zh-CN" w:bidi="hi-IN"/>
-        </w:rPr>
-        <w:t>-</w:t>
-      </w:r>
-      <w:r>
-        <w:rPr>
-          <w:rFonts w:eastAsia="Noto Serif CJK SC" w:cs="Lohit Devanagari"/>
-          <w:color w:val="auto"/>
-          <w:kern w:val="2"/>
-          <w:sz w:val="32"/>
-          <w:szCs w:val="32"/>
-          <w:lang w:val="en-US" w:eastAsia="zh-CN" w:bidi="hi-IN"/>
-        </w:rPr>
-        <w:t>Observer là một mẫu thiết kế hành vi cho phép bạn xác định cơ chế đăng ký để thông báo cho nhiều đối tượng về bất kỳ sự kiện nào xảy ra trong một đối tượng nào đó.</w:t>
+          <w:lang w:eastAsia="zh-CN" w:bidi="hi-IN"/>
+        </w:rPr>
+        <w:t>-Observer là một mẫu thiết kế hành vi cho phép bạn xác định cơ chế đăng ký để thông báo cho nhiều đối tượng về bất kỳ sự kiện nào xảy ra trong một đối tượng nào đó.</w:t>
       </w:r>
     </w:p>
     <w:p>
@@ -1428,7 +1709,7 @@
           <w:kern w:val="2"/>
           <w:sz w:val="32"/>
           <w:szCs w:val="32"/>
-          <w:lang w:val="en-US" w:eastAsia="zh-CN" w:bidi="hi-IN"/>
+          <w:lang w:eastAsia="zh-CN" w:bidi="hi-IN"/>
         </w:rPr>
         <w:t>-Nó là một cơ chế thông báo đến chính xác các đối tượng cần nhận thông tin mỗi khi có gì đó thay đổi</w:t>
       </w:r>
@@ -1466,7 +1747,7 @@
             <wp:extent cx="6287135" cy="1470660"/>
             <wp:effectExtent l="0" t="0" r="0" b="0"/>
             <wp:wrapSquare wrapText="largest"/>
-            <wp:docPr id="4" name="Image5" descr=""/>
+            <wp:docPr id="5" name="Image5" descr=""/>
             <wp:cNvGraphicFramePr>
               <a:graphicFrameLocks xmlns:a="http://schemas.openxmlformats.org/drawingml/2006/main" noChangeAspect="1"/>
             </wp:cNvGraphicFramePr>
@@ -1474,13 +1755,13 @@
               <a:graphicData uri="http://schemas.openxmlformats.org/drawingml/2006/picture">
                 <pic:pic xmlns:pic="http://schemas.openxmlformats.org/drawingml/2006/picture">
                   <pic:nvPicPr>
-                    <pic:cNvPr id="4" name="Image5" descr=""/>
+                    <pic:cNvPr id="5" name="Image5" descr=""/>
                     <pic:cNvPicPr>
                       <a:picLocks noChangeAspect="1" noChangeArrowheads="1"/>
                     </pic:cNvPicPr>
                   </pic:nvPicPr>
                   <pic:blipFill>
-                    <a:blip r:embed="rId5"/>
+                    <a:blip r:embed="rId6"/>
                     <a:stretch>
                       <a:fillRect/>
                     </a:stretch>
@@ -1511,7 +1792,7 @@
             <wp:extent cx="6290945" cy="2004060"/>
             <wp:effectExtent l="0" t="0" r="0" b="0"/>
             <wp:wrapSquare wrapText="largest"/>
-            <wp:docPr id="5" name="Image4" descr=""/>
+            <wp:docPr id="6" name="Image4" descr=""/>
             <wp:cNvGraphicFramePr>
               <a:graphicFrameLocks xmlns:a="http://schemas.openxmlformats.org/drawingml/2006/main" noChangeAspect="1"/>
             </wp:cNvGraphicFramePr>
@@ -1519,13 +1800,13 @@
               <a:graphicData uri="http://schemas.openxmlformats.org/drawingml/2006/picture">
                 <pic:pic xmlns:pic="http://schemas.openxmlformats.org/drawingml/2006/picture">
                   <pic:nvPicPr>
-                    <pic:cNvPr id="5" name="Image4" descr=""/>
+                    <pic:cNvPr id="6" name="Image4" descr=""/>
                     <pic:cNvPicPr>
                       <a:picLocks noChangeAspect="1" noChangeArrowheads="1"/>
                     </pic:cNvPicPr>
                   </pic:nvPicPr>
                   <pic:blipFill>
-                    <a:blip r:embed="rId6"/>
+                    <a:blip r:embed="rId7"/>
                     <a:stretch>
                       <a:fillRect/>
                     </a:stretch>
@@ -1580,7 +1861,7 @@
             <wp:extent cx="6277610" cy="2004060"/>
             <wp:effectExtent l="0" t="0" r="0" b="0"/>
             <wp:wrapSquare wrapText="largest"/>
-            <wp:docPr id="6" name="Image6" descr=""/>
+            <wp:docPr id="7" name="Image6" descr=""/>
             <wp:cNvGraphicFramePr>
               <a:graphicFrameLocks xmlns:a="http://schemas.openxmlformats.org/drawingml/2006/main" noChangeAspect="1"/>
             </wp:cNvGraphicFramePr>
@@ -1588,13 +1869,13 @@
               <a:graphicData uri="http://schemas.openxmlformats.org/drawingml/2006/picture">
                 <pic:pic xmlns:pic="http://schemas.openxmlformats.org/drawingml/2006/picture">
                   <pic:nvPicPr>
-                    <pic:cNvPr id="6" name="Image6" descr=""/>
+                    <pic:cNvPr id="7" name="Image6" descr=""/>
                     <pic:cNvPicPr>
                       <a:picLocks noChangeAspect="1" noChangeArrowheads="1"/>
                     </pic:cNvPicPr>
                   </pic:nvPicPr>
                   <pic:blipFill>
-                    <a:blip r:embed="rId7"/>
+                    <a:blip r:embed="rId8"/>
                     <a:stretch>
                       <a:fillRect/>
                     </a:stretch>
@@ -1649,7 +1930,7 @@
             <wp:extent cx="6294755" cy="4838700"/>
             <wp:effectExtent l="0" t="0" r="0" b="0"/>
             <wp:wrapSquare wrapText="largest"/>
-            <wp:docPr id="7" name="Image7" descr=""/>
+            <wp:docPr id="8" name="Image7" descr=""/>
             <wp:cNvGraphicFramePr>
               <a:graphicFrameLocks xmlns:a="http://schemas.openxmlformats.org/drawingml/2006/main" noChangeAspect="1"/>
             </wp:cNvGraphicFramePr>
@@ -1657,13 +1938,13 @@
               <a:graphicData uri="http://schemas.openxmlformats.org/drawingml/2006/picture">
                 <pic:pic xmlns:pic="http://schemas.openxmlformats.org/drawingml/2006/picture">
                   <pic:nvPicPr>
-                    <pic:cNvPr id="7" name="Image7" descr=""/>
+                    <pic:cNvPr id="8" name="Image7" descr=""/>
                     <pic:cNvPicPr>
                       <a:picLocks noChangeAspect="1" noChangeArrowheads="1"/>
                     </pic:cNvPicPr>
                   </pic:nvPicPr>
                   <pic:blipFill>
-                    <a:blip r:embed="rId8"/>
+                    <a:blip r:embed="rId9"/>
                     <a:stretch>
                       <a:fillRect/>
                     </a:stretch>
@@ -1718,7 +1999,7 @@
             <wp:extent cx="6269990" cy="4229100"/>
             <wp:effectExtent l="0" t="0" r="0" b="0"/>
             <wp:wrapSquare wrapText="largest"/>
-            <wp:docPr id="8" name="Image8" descr=""/>
+            <wp:docPr id="9" name="Image8" descr=""/>
             <wp:cNvGraphicFramePr>
               <a:graphicFrameLocks xmlns:a="http://schemas.openxmlformats.org/drawingml/2006/main" noChangeAspect="1"/>
             </wp:cNvGraphicFramePr>
@@ -1726,13 +2007,13 @@
               <a:graphicData uri="http://schemas.openxmlformats.org/drawingml/2006/picture">
                 <pic:pic xmlns:pic="http://schemas.openxmlformats.org/drawingml/2006/picture">
                   <pic:nvPicPr>
-                    <pic:cNvPr id="8" name="Image8" descr=""/>
+                    <pic:cNvPr id="9" name="Image8" descr=""/>
                     <pic:cNvPicPr>
                       <a:picLocks noChangeAspect="1" noChangeArrowheads="1"/>
                     </pic:cNvPicPr>
                   </pic:nvPicPr>
                   <pic:blipFill>
-                    <a:blip r:embed="rId9"/>
+                    <a:blip r:embed="rId10"/>
                     <a:stretch>
                       <a:fillRect/>
                     </a:stretch>
@@ -1769,7 +2050,7 @@
           <w:kern w:val="2"/>
           <w:sz w:val="32"/>
           <w:szCs w:val="32"/>
-          <w:lang w:val="en-US" w:eastAsia="zh-CN" w:bidi="hi-IN"/>
+          <w:lang w:eastAsia="zh-CN" w:bidi="hi-IN"/>
         </w:rPr>
         <w:t xml:space="preserve">đây là một ví dụ của triển khai observer pattern trong thư viện nodojs </w:t>
       </w:r>
@@ -1808,7 +2089,7 @@
             <wp:extent cx="5836920" cy="3139440"/>
             <wp:effectExtent l="0" t="0" r="0" b="0"/>
             <wp:wrapSquare wrapText="largest"/>
-            <wp:docPr id="9" name="Image9" descr=""/>
+            <wp:docPr id="10" name="Image9" descr=""/>
             <wp:cNvGraphicFramePr>
               <a:graphicFrameLocks xmlns:a="http://schemas.openxmlformats.org/drawingml/2006/main" noChangeAspect="1"/>
             </wp:cNvGraphicFramePr>
@@ -1816,13 +2097,13 @@
               <a:graphicData uri="http://schemas.openxmlformats.org/drawingml/2006/picture">
                 <pic:pic xmlns:pic="http://schemas.openxmlformats.org/drawingml/2006/picture">
                   <pic:nvPicPr>
-                    <pic:cNvPr id="9" name="Image9" descr=""/>
+                    <pic:cNvPr id="10" name="Image9" descr=""/>
                     <pic:cNvPicPr>
                       <a:picLocks noChangeAspect="1" noChangeArrowheads="1"/>
                     </pic:cNvPicPr>
                   </pic:nvPicPr>
                   <pic:blipFill>
-                    <a:blip r:embed="rId10"/>
+                    <a:blip r:embed="rId11"/>
                     <a:stretch>
                       <a:fillRect/>
                     </a:stretch>
@@ -2103,7 +2384,7 @@
           <w:kern w:val="2"/>
           <w:sz w:val="32"/>
           <w:szCs w:val="32"/>
-          <w:lang w:val="en-US" w:eastAsia="zh-CN" w:bidi="hi-IN"/>
+          <w:lang w:eastAsia="zh-CN" w:bidi="hi-IN"/>
         </w:rPr>
         <w:t xml:space="preserve">nhìn vào lược đồ này ta thấy việc có thêm 2 đối tượng Subject và Observer giúp cho mỗi khi giá trị hàm </w:t>
       </w:r>
@@ -2116,7 +2397,7 @@
           <w:kern w:val="2"/>
           <w:sz w:val="32"/>
           <w:szCs w:val="32"/>
-          <w:lang w:val="en-US" w:eastAsia="zh-CN" w:bidi="hi-IN"/>
+          <w:lang w:eastAsia="zh-CN" w:bidi="hi-IN"/>
         </w:rPr>
         <w:t xml:space="preserve">someBusinessLogic() </w:t>
       </w:r>
@@ -2129,7 +2410,7 @@
           <w:kern w:val="2"/>
           <w:sz w:val="32"/>
           <w:szCs w:val="32"/>
-          <w:lang w:val="en-US" w:eastAsia="zh-CN" w:bidi="hi-IN"/>
+          <w:lang w:eastAsia="zh-CN" w:bidi="hi-IN"/>
         </w:rPr>
         <w:t xml:space="preserve">thay đổi thì </w:t>
       </w:r>
@@ -2142,7 +2423,7 @@
           <w:kern w:val="2"/>
           <w:sz w:val="32"/>
           <w:szCs w:val="32"/>
-          <w:lang w:val="en-US" w:eastAsia="zh-CN" w:bidi="hi-IN"/>
+          <w:lang w:eastAsia="zh-CN" w:bidi="hi-IN"/>
         </w:rPr>
         <w:t xml:space="preserve">ConcreateObserverA()  ConcreateObserverB() </w:t>
       </w:r>
@@ -2155,7 +2436,7 @@
           <w:kern w:val="2"/>
           <w:sz w:val="32"/>
           <w:szCs w:val="32"/>
-          <w:lang w:val="en-US" w:eastAsia="zh-CN" w:bidi="hi-IN"/>
+          <w:lang w:eastAsia="zh-CN" w:bidi="hi-IN"/>
         </w:rPr>
         <w:t xml:space="preserve">đều nhận được sự thay đổi đó. Nếu sau nay có thêm những thay đổi khác như  </w:t>
       </w:r>
@@ -2168,7 +2449,7 @@
           <w:kern w:val="2"/>
           <w:sz w:val="32"/>
           <w:szCs w:val="32"/>
-          <w:lang w:val="en-US" w:eastAsia="zh-CN" w:bidi="hi-IN"/>
+          <w:lang w:eastAsia="zh-CN" w:bidi="hi-IN"/>
         </w:rPr>
         <w:t>ConcreateObserverC</w:t>
       </w:r>
@@ -2181,7 +2462,7 @@
           <w:kern w:val="2"/>
           <w:sz w:val="32"/>
           <w:szCs w:val="32"/>
-          <w:lang w:val="en-US" w:eastAsia="zh-CN" w:bidi="hi-IN"/>
+          <w:lang w:eastAsia="zh-CN" w:bidi="hi-IN"/>
         </w:rPr>
         <w:t>() thì nó cũng sẽ nhận được thông báo thay đổi đó. Việc này giúp việc gửi thông báo những thay đổi  trở nên hiệu quả hơn.</w:t>
       </w:r>
@@ -2236,7 +2517,7 @@
           <w:kern w:val="2"/>
           <w:sz w:val="32"/>
           <w:szCs w:val="32"/>
-          <w:lang w:val="en-US" w:eastAsia="zh-CN" w:bidi="hi-IN"/>
+          <w:lang w:eastAsia="zh-CN" w:bidi="hi-IN"/>
         </w:rPr>
         <w:t>3. Decorator pattern</w:t>
       </w:r>
@@ -2263,7 +2544,7 @@
           <w:kern w:val="2"/>
           <w:sz w:val="32"/>
           <w:szCs w:val="32"/>
-          <w:lang w:val="en-US" w:eastAsia="zh-CN" w:bidi="hi-IN"/>
+          <w:lang w:eastAsia="zh-CN" w:bidi="hi-IN"/>
         </w:rPr>
         <w:t>Decorator là một mẫu thiết kế cấu trúc cho phép bạn thêm các hành vi hoặc trạng thái</w:t>
       </w:r>
@@ -2290,7 +2571,7 @@
           <w:kern w:val="2"/>
           <w:sz w:val="32"/>
           <w:szCs w:val="32"/>
-          <w:lang w:val="en-US" w:eastAsia="zh-CN" w:bidi="hi-IN"/>
+          <w:lang w:eastAsia="zh-CN" w:bidi="hi-IN"/>
         </w:rPr>
         <w:t>mới vào các đối tượng bằng cách đặt các đối tượng này vào bên trong các swapper object</w:t>
       </w:r>
@@ -2317,7 +2598,7 @@
           <w:kern w:val="2"/>
           <w:sz w:val="32"/>
           <w:szCs w:val="32"/>
-          <w:lang w:val="en-US" w:eastAsia="zh-CN" w:bidi="hi-IN"/>
+          <w:lang w:eastAsia="zh-CN" w:bidi="hi-IN"/>
         </w:rPr>
         <w:t>đặc biệt chứa các hành vi hoặc trạng thái.</w:t>
       </w:r>
@@ -2344,7 +2625,7 @@
           <w:kern w:val="2"/>
           <w:sz w:val="32"/>
           <w:szCs w:val="32"/>
-          <w:lang w:val="en-US" w:eastAsia="zh-CN" w:bidi="hi-IN"/>
+          <w:lang w:eastAsia="zh-CN" w:bidi="hi-IN"/>
         </w:rPr>
         <w:t>Decorator pattern được sử dụng trong trường hợp chúng ta muốn tạo ra các đối tượng mới nhưng vẫn kế thừa những thêm các thuộc tính mới mà không phải tạo ra một đối tượng mới. Hãy xét ví dụ này.</w:t>
       </w:r>
@@ -2375,7 +2656,7 @@
             <wp:extent cx="6332220" cy="1844675"/>
             <wp:effectExtent l="0" t="0" r="0" b="0"/>
             <wp:wrapSquare wrapText="largest"/>
-            <wp:docPr id="10" name="Image11" descr=""/>
+            <wp:docPr id="11" name="Image11" descr=""/>
             <wp:cNvGraphicFramePr>
               <a:graphicFrameLocks xmlns:a="http://schemas.openxmlformats.org/drawingml/2006/main" noChangeAspect="1"/>
             </wp:cNvGraphicFramePr>
@@ -2383,13 +2664,13 @@
               <a:graphicData uri="http://schemas.openxmlformats.org/drawingml/2006/picture">
                 <pic:pic xmlns:pic="http://schemas.openxmlformats.org/drawingml/2006/picture">
                   <pic:nvPicPr>
-                    <pic:cNvPr id="10" name="Image11" descr=""/>
+                    <pic:cNvPr id="11" name="Image11" descr=""/>
                     <pic:cNvPicPr>
                       <a:picLocks noChangeAspect="1" noChangeArrowheads="1"/>
                     </pic:cNvPicPr>
                   </pic:nvPicPr>
                   <pic:blipFill>
-                    <a:blip r:embed="rId11"/>
+                    <a:blip r:embed="rId12"/>
                     <a:stretch>
                       <a:fillRect/>
                     </a:stretch>
@@ -2416,7 +2697,7 @@
           <w:kern w:val="2"/>
           <w:sz w:val="32"/>
           <w:szCs w:val="32"/>
-          <w:lang w:val="en-US" w:eastAsia="zh-CN" w:bidi="hi-IN"/>
+          <w:lang w:eastAsia="zh-CN" w:bidi="hi-IN"/>
         </w:rPr>
         <w:t>Chúng ta có 1 web bán trà sữa nếu chúng ta muốn thêm topping cho các loại trà sữa nếu không áp dụng decorator pattern chúng ta sẽ tạo ra rất nhiều đối tượng vì mỗi loại topping chúng ta sẽ phải tạo ra 1 số lượng vô cùng lớn các loại trà sữa như ví dụ này thì ban đầu chúng ta sẽ khời tạo các đối tượng như sơ đồ UML này:</w:t>
       </w:r>
@@ -2531,7 +2812,7 @@
             <wp:extent cx="6263640" cy="3740150"/>
             <wp:effectExtent l="0" t="0" r="0" b="0"/>
             <wp:wrapSquare wrapText="largest"/>
-            <wp:docPr id="11" name="Image10" descr=""/>
+            <wp:docPr id="12" name="Image10" descr=""/>
             <wp:cNvGraphicFramePr>
               <a:graphicFrameLocks xmlns:a="http://schemas.openxmlformats.org/drawingml/2006/main" noChangeAspect="1"/>
             </wp:cNvGraphicFramePr>
@@ -2539,13 +2820,13 @@
               <a:graphicData uri="http://schemas.openxmlformats.org/drawingml/2006/picture">
                 <pic:pic xmlns:pic="http://schemas.openxmlformats.org/drawingml/2006/picture">
                   <pic:nvPicPr>
-                    <pic:cNvPr id="11" name="Image10" descr=""/>
+                    <pic:cNvPr id="12" name="Image10" descr=""/>
                     <pic:cNvPicPr>
                       <a:picLocks noChangeAspect="1" noChangeArrowheads="1"/>
                     </pic:cNvPicPr>
                   </pic:nvPicPr>
                   <pic:blipFill>
-                    <a:blip r:embed="rId12"/>
+                    <a:blip r:embed="rId13"/>
                     <a:stretch>
                       <a:fillRect/>
                     </a:stretch>
@@ -2582,7 +2863,7 @@
           <w:kern w:val="2"/>
           <w:sz w:val="32"/>
           <w:szCs w:val="32"/>
-          <w:lang w:val="en-US" w:eastAsia="zh-CN" w:bidi="hi-IN"/>
+          <w:lang w:eastAsia="zh-CN" w:bidi="hi-IN"/>
         </w:rPr>
         <w:t>-Vẫn là vấn đề này nếu chúng ta tổ chức lại chương trình theo decorator pattern thì chương trình chúng ta sẽ rất gọn gàng. Chúng ta có sơ đồ UML mới như này</w:t>
       </w:r>
@@ -2621,7 +2902,7 @@
             <wp:extent cx="6332220" cy="3099435"/>
             <wp:effectExtent l="0" t="0" r="0" b="0"/>
             <wp:wrapSquare wrapText="largest"/>
-            <wp:docPr id="12" name="Image12" descr=""/>
+            <wp:docPr id="13" name="Image12" descr=""/>
             <wp:cNvGraphicFramePr>
               <a:graphicFrameLocks xmlns:a="http://schemas.openxmlformats.org/drawingml/2006/main" noChangeAspect="1"/>
             </wp:cNvGraphicFramePr>
@@ -2629,13 +2910,13 @@
               <a:graphicData uri="http://schemas.openxmlformats.org/drawingml/2006/picture">
                 <pic:pic xmlns:pic="http://schemas.openxmlformats.org/drawingml/2006/picture">
                   <pic:nvPicPr>
-                    <pic:cNvPr id="12" name="Image12" descr=""/>
+                    <pic:cNvPr id="13" name="Image12" descr=""/>
                     <pic:cNvPicPr>
                       <a:picLocks noChangeAspect="1" noChangeArrowheads="1"/>
                     </pic:cNvPicPr>
                   </pic:nvPicPr>
                   <pic:blipFill>
-                    <a:blip r:embed="rId13"/>
+                    <a:blip r:embed="rId14"/>
                     <a:stretch>
                       <a:fillRect/>
                     </a:stretch>
@@ -2672,53 +2953,9 @@
           <w:kern w:val="2"/>
           <w:sz w:val="32"/>
           <w:szCs w:val="32"/>
-          <w:lang w:val="en-US" w:eastAsia="zh-CN" w:bidi="hi-IN"/>
-        </w:rPr>
-        <w:t xml:space="preserve">Để triển khai decorator pattern chúng ta phải khời tạo Interface và 1 core class(MilkTea) và decorator class(MilkTeaDecorator) cùng kế thừa vào interface. Trong constructor của decorator phải có 1 biến là wrappee và nó phải là 1 interface. wrappee nó sẽ lấy hết các thuộc tính ban đầu của milkTea và thêm các thuộc tính mới và milkTea. Khi chạy nếu chúng ta thêm BlackSuger nó sẽ chạy wrappee lấy hết các tính của milkTea và bọc lên thêm các thuộc tính giá trị, thuộc tính mới rồi </w:t>
-      </w:r>
-      <w:r>
-        <w:rPr>
-          <w:rFonts w:eastAsia="Noto Serif CJK SC" w:cs="Lohit Devanagari"/>
-          <w:color w:val="auto"/>
-          <w:kern w:val="2"/>
-          <w:sz w:val="32"/>
-          <w:szCs w:val="32"/>
-          <w:lang w:val="en-US" w:eastAsia="zh-CN" w:bidi="hi-IN"/>
-        </w:rPr>
-        <w:t>chạy</w:t>
-      </w:r>
-      <w:r>
-        <w:rPr>
-          <w:rFonts w:eastAsia="Noto Serif CJK SC" w:cs="Lohit Devanagari"/>
-          <w:color w:val="auto"/>
-          <w:kern w:val="2"/>
-          <w:sz w:val="32"/>
-          <w:szCs w:val="32"/>
-          <w:lang w:val="en-US" w:eastAsia="zh-CN" w:bidi="hi-IN"/>
-        </w:rPr>
-        <w:t xml:space="preserve"> các tính toán mà wrappee đã có và trả về milkTea</w:t>
-      </w:r>
-      <w:r>
-        <w:rPr>
-          <w:rFonts w:eastAsia="Noto Serif CJK SC" w:cs="Lohit Devanagari"/>
-          <w:color w:val="auto"/>
-          <w:kern w:val="2"/>
-          <w:sz w:val="32"/>
-          <w:szCs w:val="32"/>
-          <w:lang w:val="en-US" w:eastAsia="zh-CN" w:bidi="hi-IN"/>
-        </w:rPr>
-        <w:t xml:space="preserve"> kết quả là đối tượng đã được thêm mới giá trị, thuộc tính</w:t>
-      </w:r>
-      <w:r>
-        <w:rPr>
-          <w:rFonts w:eastAsia="Noto Serif CJK SC" w:cs="Lohit Devanagari"/>
-          <w:color w:val="auto"/>
-          <w:kern w:val="2"/>
-          <w:sz w:val="32"/>
-          <w:szCs w:val="32"/>
-          <w:lang w:val="en-US" w:eastAsia="zh-CN" w:bidi="hi-IN"/>
-        </w:rPr>
-        <w:t>.</w:t>
+          <w:lang w:eastAsia="zh-CN" w:bidi="hi-IN"/>
+        </w:rPr>
+        <w:t>Để triển khai decorator pattern chúng ta phải khời tạo Interface và 1 core class(MilkTea) và decorator class(MilkTeaDecorator) cùng kế thừa vào interface. Trong constructor của decorator phải có 1 biến là wrappee và nó phải là 1 interface. wrappee nó sẽ lấy hết các thuộc tính ban đầu của milkTea và thêm các thuộc tính mới và milkTea. Khi chạy nếu chúng ta thêm BlackSuger nó sẽ chạy wrappee lấy hết các tính của milkTea và bọc lên thêm các thuộc tính giá trị, thuộc tính mới rồi chạy các tính toán mà wrappee đã có và trả về milkTea kết quả là đối tượng đã được thêm mới giá trị, thuộc tính.</w:t>
       </w:r>
     </w:p>
     <w:p>
@@ -2987,10 +3224,7 @@
         </w:rPr>
       </w:pPr>
       <w:r>
-        <w:rPr>
-          <w:sz w:val="32"/>
-          <w:szCs w:val="32"/>
-        </w:rPr>
+        <w:rPr/>
       </w:r>
     </w:p>
     <w:sectPr>
@@ -3015,7 +3249,7 @@
         <w:kern w:val="2"/>
         <w:sz w:val="24"/>
         <w:szCs w:val="24"/>
-        <w:lang w:val="en-US" w:eastAsia="zh-CN" w:bidi="hi-IN"/>
+        <w:lang w:val="vi-VN" w:eastAsia="zh-CN" w:bidi="hi-IN"/>
       </w:rPr>
     </w:rPrDefault>
     <w:pPrDefault>

</xml_diff>